<commit_message>
added default jars and support for config file read via command line
</commit_message>
<xml_diff>
--- a/Assignment 1/BSDS HW1.docx
+++ b/Assignment 1/BSDS HW1.docx
@@ -468,12 +468,34 @@
           <w:u w:val="single"/>
         </w:rPr>
       </w:pPr>
-      <w:r>
-        <w:rPr>
-          <w:u w:val="single"/>
-          <w:rtl w:val="0"/>
-        </w:rPr>
-        <w:t xml:space="preserve">https://github.com/rahulpandeycs/bsds6650-Course-fall2020/tree/master/Assignment%201/bsds-cs6650-hw1-clientPart2/executable_jar</w:t>
+      <w:hyperlink r:id="rId13">
+        <w:r>
+          <w:rPr>
+            <w:color w:val="1155cc"/>
+            <w:u w:val="single"/>
+            <w:rtl w:val="0"/>
+          </w:rPr>
+          <w:t xml:space="preserve">https://github.com/rahulpandeycs/bsds6650-Course-fall2020/tree/master/Assignment%201/bsds-cs6650-hw1-clientPart2/executable_jar</w:t>
+        </w:r>
+      </w:hyperlink>
+      <w:r>
+        <w:rPr>
+          <w:u w:val="single"/>
+          <w:rtl w:val="0"/>
+        </w:rPr>
+        <w:t xml:space="preserve"> </w:t>
+      </w:r>
+    </w:p>
+    <w:p>
+      <w:pPr>
+        <w:rPr>
+          <w:b w:val="1"/>
+        </w:rPr>
+      </w:pPr>
+      <w:r>
+        <w:rPr>
+          <w:rtl w:val="0"/>
+        </w:rPr>
       </w:r>
     </w:p>
     <w:p>
@@ -992,44 +1014,105 @@
           <w:b w:val="1"/>
           <w:rtl w:val="0"/>
         </w:rPr>
-        <w:t xml:space="preserve">Java -jar client_jar_name.jar</w:t>
-      </w:r>
-    </w:p>
-    <w:p>
-      <w:pPr>
-        <w:rPr>
-          <w:b w:val="1"/>
-        </w:rPr>
-      </w:pPr>
-      <w:r>
-        <w:rPr>
-          <w:rtl w:val="0"/>
-        </w:rPr>
-      </w:r>
-    </w:p>
-    <w:p>
-      <w:pPr>
-        <w:rPr>
-          <w:b w:val="1"/>
-        </w:rPr>
-      </w:pPr>
-      <w:r>
-        <w:rPr>
-          <w:rtl w:val="0"/>
-        </w:rPr>
-      </w:r>
-    </w:p>
-    <w:p>
-      <w:pPr>
-        <w:pStyle w:val="Heading1"/>
-        <w:rPr/>
-      </w:pPr>
-      <w:bookmarkStart w:colFirst="0" w:colLast="0" w:name="_l4izgag6vsp9" w:id="1"/>
-      <w:bookmarkEnd w:id="1"/>
-      <w:r>
-        <w:rPr>
-          <w:rtl w:val="0"/>
-        </w:rPr>
+        <w:t xml:space="preserve">Client part1: (Jar included in folder executable_jar)</w:t>
+      </w:r>
+    </w:p>
+    <w:p>
+      <w:pPr>
+        <w:rPr>
+          <w:rFonts w:ascii="Cambria" w:cs="Cambria" w:eastAsia="Cambria" w:hAnsi="Cambria"/>
+        </w:rPr>
+      </w:pPr>
+      <w:r>
+        <w:rPr>
+          <w:rFonts w:ascii="Cambria" w:cs="Cambria" w:eastAsia="Cambria" w:hAnsi="Cambria"/>
+          <w:rtl w:val="0"/>
+        </w:rPr>
+        <w:t xml:space="preserve">java -jar commandLine_run_hw1-clientPart1.jar -f config.properties</w:t>
+      </w:r>
+    </w:p>
+    <w:p>
+      <w:pPr>
+        <w:rPr>
+          <w:rFonts w:ascii="Cambria" w:cs="Cambria" w:eastAsia="Cambria" w:hAnsi="Cambria"/>
+        </w:rPr>
+      </w:pPr>
+      <w:r>
+        <w:rPr>
+          <w:rtl w:val="0"/>
+        </w:rPr>
+      </w:r>
+    </w:p>
+    <w:p>
+      <w:pPr>
+        <w:rPr>
+          <w:rFonts w:ascii="Cambria" w:cs="Cambria" w:eastAsia="Cambria" w:hAnsi="Cambria"/>
+          <w:b w:val="1"/>
+        </w:rPr>
+      </w:pPr>
+      <w:r>
+        <w:rPr>
+          <w:rFonts w:ascii="Cambria" w:cs="Cambria" w:eastAsia="Cambria" w:hAnsi="Cambria"/>
+          <w:b w:val="1"/>
+          <w:rtl w:val="0"/>
+        </w:rPr>
+        <w:t xml:space="preserve">Client Part2:</w:t>
+      </w:r>
+      <w:r>
+        <w:rPr>
+          <w:b w:val="1"/>
+          <w:rtl w:val="0"/>
+        </w:rPr>
+        <w:t xml:space="preserve"> (Jar included in folder executable_jar)</w:t>
+      </w:r>
+      <w:r>
+        <w:rPr>
+          <w:rtl w:val="0"/>
+        </w:rPr>
+      </w:r>
+    </w:p>
+    <w:p>
+      <w:pPr>
+        <w:rPr>
+          <w:rFonts w:ascii="Cambria" w:cs="Cambria" w:eastAsia="Cambria" w:hAnsi="Cambria"/>
+        </w:rPr>
+      </w:pPr>
+      <w:r>
+        <w:rPr>
+          <w:rFonts w:ascii="Cambria" w:cs="Cambria" w:eastAsia="Cambria" w:hAnsi="Cambria"/>
+          <w:rtl w:val="0"/>
+        </w:rPr>
+        <w:t xml:space="preserve">java -jar commandLine_run_hw1-clientPart2.jar -f config.properties</w:t>
+      </w:r>
+    </w:p>
+    <w:p>
+      <w:pPr>
+        <w:rPr>
+          <w:rFonts w:ascii="Cambria" w:cs="Cambria" w:eastAsia="Cambria" w:hAnsi="Cambria"/>
+        </w:rPr>
+      </w:pPr>
+      <w:r>
+        <w:rPr>
+          <w:rtl w:val="0"/>
+        </w:rPr>
+      </w:r>
+    </w:p>
+    <w:p>
+      <w:pPr>
+        <w:rPr>
+          <w:rFonts w:ascii="Cambria" w:cs="Cambria" w:eastAsia="Cambria" w:hAnsi="Cambria"/>
+          <w:b w:val="1"/>
+          <w:i w:val="1"/>
+        </w:rPr>
+      </w:pPr>
+      <w:r>
+        <w:rPr>
+          <w:rFonts w:ascii="Cambria" w:cs="Cambria" w:eastAsia="Cambria" w:hAnsi="Cambria"/>
+          <w:b w:val="1"/>
+          <w:i w:val="1"/>
+          <w:rtl w:val="0"/>
+        </w:rPr>
+        <w:t xml:space="preserve">Note: If no config.properties is provided it reads default config.properties</w:t>
       </w:r>
     </w:p>
     <w:p>
@@ -1059,16 +1142,16 @@
           <wp:inline distB="114300" distT="114300" distL="114300" distR="114300">
             <wp:extent cx="5943600" cy="2921000"/>
             <wp:effectExtent b="0" l="0" r="0" t="0"/>
-            <wp:docPr id="4" name="image5.png"/>
+            <wp:docPr id="4" name="image2.png"/>
             <a:graphic>
               <a:graphicData uri="http://schemas.openxmlformats.org/drawingml/2006/picture">
                 <pic:pic>
                   <pic:nvPicPr>
-                    <pic:cNvPr id="0" name="image5.png"/>
+                    <pic:cNvPr id="0" name="image2.png"/>
                     <pic:cNvPicPr preferRelativeResize="0"/>
                   </pic:nvPicPr>
                   <pic:blipFill>
-                    <a:blip r:embed="rId13"/>
+                    <a:blip r:embed="rId14"/>
                     <a:srcRect b="0" l="0" r="0" t="0"/>
                     <a:stretch>
                       <a:fillRect/>
@@ -1348,6 +1431,16 @@
     </w:p>
     <w:p>
       <w:pPr>
+        <w:rPr/>
+      </w:pPr>
+      <w:r>
+        <w:rPr>
+          <w:rtl w:val="0"/>
+        </w:rPr>
+      </w:r>
+    </w:p>
+    <w:p>
+      <w:pPr>
         <w:pStyle w:val="Heading2"/>
         <w:rPr>
           <w:u w:val="single"/>
@@ -1383,16 +1476,16 @@
           <wp:inline distB="114300" distT="114300" distL="114300" distR="114300">
             <wp:extent cx="5943600" cy="2755900"/>
             <wp:effectExtent b="0" l="0" r="0" t="0"/>
-            <wp:docPr id="1" name="image2.png"/>
+            <wp:docPr id="1" name="image3.png"/>
             <a:graphic>
               <a:graphicData uri="http://schemas.openxmlformats.org/drawingml/2006/picture">
                 <pic:pic>
                   <pic:nvPicPr>
-                    <pic:cNvPr id="0" name="image2.png"/>
+                    <pic:cNvPr id="0" name="image3.png"/>
                     <pic:cNvPicPr preferRelativeResize="0"/>
                   </pic:nvPicPr>
                   <pic:blipFill>
-                    <a:blip r:embed="rId14"/>
+                    <a:blip r:embed="rId15"/>
                     <a:srcRect b="0" l="0" r="0" t="0"/>
                     <a:stretch>
                       <a:fillRect/>
@@ -1621,7 +1714,7 @@
                     <pic:cNvPicPr preferRelativeResize="0"/>
                   </pic:nvPicPr>
                   <pic:blipFill>
-                    <a:blip r:embed="rId15"/>
+                    <a:blip r:embed="rId16"/>
                     <a:srcRect b="0" l="0" r="0" t="0"/>
                     <a:stretch>
                       <a:fillRect/>
@@ -1713,7 +1806,7 @@
                     <pic:cNvPicPr preferRelativeResize="0"/>
                   </pic:nvPicPr>
                   <pic:blipFill>
-                    <a:blip r:embed="rId16"/>
+                    <a:blip r:embed="rId17"/>
                     <a:srcRect b="0" l="0" r="0" t="0"/>
                     <a:stretch>
                       <a:fillRect/>
@@ -1955,16 +2048,16 @@
           <wp:inline distB="114300" distT="114300" distL="114300" distR="114300">
             <wp:extent cx="5943600" cy="1511300"/>
             <wp:effectExtent b="0" l="0" r="0" t="0"/>
-            <wp:docPr id="5" name="image3.png"/>
+            <wp:docPr id="5" name="image5.png"/>
             <a:graphic>
               <a:graphicData uri="http://schemas.openxmlformats.org/drawingml/2006/picture">
                 <pic:pic>
                   <pic:nvPicPr>
-                    <pic:cNvPr id="0" name="image3.png"/>
+                    <pic:cNvPr id="0" name="image5.png"/>
                     <pic:cNvPicPr preferRelativeResize="0"/>
                   </pic:nvPicPr>
                   <pic:blipFill>
-                    <a:blip r:embed="rId17"/>
+                    <a:blip r:embed="rId18"/>
                     <a:srcRect b="0" l="0" r="0" t="0"/>
                     <a:stretch>
                       <a:fillRect/>

</xml_diff>

<commit_message>
added extra credit part
</commit_message>
<xml_diff>
--- a/Assignment 1/BSDS HW1.docx
+++ b/Assignment 1/BSDS HW1.docx
@@ -56,6 +56,775 @@
     </w:p>
     <w:p>
       <w:pPr>
+        <w:pStyle w:val="Heading3"/>
+        <w:rPr>
+          <w:b w:val="1"/>
+        </w:rPr>
+      </w:pPr>
+      <w:bookmarkStart w:colFirst="0" w:colLast="0" w:name="_3ctk7ot98wxw" w:id="1"/>
+      <w:bookmarkEnd w:id="1"/>
+      <w:r>
+        <w:rPr>
+          <w:b w:val="1"/>
+          <w:rtl w:val="0"/>
+        </w:rPr>
+        <w:t xml:space="preserve">Extra Credit part: </w:t>
+      </w:r>
+    </w:p>
+    <w:p>
+      <w:pPr>
+        <w:rPr>
+          <w:b w:val="1"/>
+        </w:rPr>
+      </w:pPr>
+      <w:r>
+        <w:rPr>
+          <w:rtl w:val="0"/>
+        </w:rPr>
+      </w:r>
+    </w:p>
+    <w:p>
+      <w:pPr>
+        <w:rPr>
+          <w:b w:val="1"/>
+        </w:rPr>
+      </w:pPr>
+      <w:r>
+        <w:rPr>
+          <w:b w:val="1"/>
+          <w:u w:val="single"/>
+          <w:rtl w:val="0"/>
+        </w:rPr>
+        <w:t xml:space="preserve">Breaking things</w:t>
+      </w:r>
+      <w:r>
+        <w:rPr>
+          <w:b w:val="1"/>
+          <w:rtl w:val="0"/>
+        </w:rPr>
+        <w:t xml:space="preserve">: </w:t>
+      </w:r>
+    </w:p>
+    <w:p>
+      <w:pPr>
+        <w:rPr>
+          <w:b w:val="1"/>
+        </w:rPr>
+      </w:pPr>
+      <w:r>
+        <w:rPr>
+          <w:rtl w:val="0"/>
+        </w:rPr>
+      </w:r>
+    </w:p>
+    <w:p>
+      <w:pPr>
+        <w:rPr>
+          <w:u w:val="single"/>
+        </w:rPr>
+      </w:pPr>
+      <w:hyperlink r:id="rId6">
+        <w:r>
+          <w:rPr>
+            <w:color w:val="1155cc"/>
+            <w:u w:val="single"/>
+            <w:rtl w:val="0"/>
+          </w:rPr>
+          <w:t xml:space="preserve">https://github.com/rahulpandeycs/bsds6650-Course-fall2020/tree/master/Assignment%201/bsds-cs6650-hw1-clientPart2/run_Screenshots</w:t>
+        </w:r>
+      </w:hyperlink>
+      <w:r>
+        <w:rPr>
+          <w:u w:val="single"/>
+          <w:rtl w:val="0"/>
+        </w:rPr>
+        <w:t xml:space="preserve"> </w:t>
+      </w:r>
+    </w:p>
+    <w:p>
+      <w:pPr>
+        <w:rPr>
+          <w:u w:val="single"/>
+        </w:rPr>
+      </w:pPr>
+      <w:r>
+        <w:rPr>
+          <w:rtl w:val="0"/>
+        </w:rPr>
+      </w:r>
+    </w:p>
+    <w:p>
+      <w:pPr>
+        <w:rPr>
+          <w:u w:val="single"/>
+        </w:rPr>
+      </w:pPr>
+      <w:r>
+        <w:rPr>
+          <w:rtl w:val="0"/>
+        </w:rPr>
+      </w:r>
+    </w:p>
+    <w:p>
+      <w:pPr>
+        <w:rPr>
+          <w:u w:val="single"/>
+        </w:rPr>
+      </w:pPr>
+      <w:r>
+        <w:rPr>
+          <w:u w:val="single"/>
+          <w:rtl w:val="0"/>
+        </w:rPr>
+        <w:t xml:space="preserve">With 400, 700 Threads</w:t>
+      </w:r>
+    </w:p>
+    <w:p>
+      <w:pPr>
+        <w:rPr>
+          <w:u w:val="single"/>
+        </w:rPr>
+      </w:pPr>
+      <w:r>
+        <w:rPr>
+          <w:rtl w:val="0"/>
+        </w:rPr>
+      </w:r>
+    </w:p>
+    <w:p>
+      <w:pPr>
+        <w:rPr>
+          <w:u w:val="single"/>
+        </w:rPr>
+      </w:pPr>
+      <w:r>
+        <w:rPr>
+          <w:u w:val="single"/>
+        </w:rPr>
+        <w:drawing>
+          <wp:inline distB="114300" distT="114300" distL="114300" distR="114300">
+            <wp:extent cx="5943600" cy="3213100"/>
+            <wp:effectExtent b="0" l="0" r="0" t="0"/>
+            <wp:docPr id="4" name="image3.png"/>
+            <a:graphic>
+              <a:graphicData uri="http://schemas.openxmlformats.org/drawingml/2006/picture">
+                <pic:pic>
+                  <pic:nvPicPr>
+                    <pic:cNvPr id="0" name="image3.png"/>
+                    <pic:cNvPicPr preferRelativeResize="0"/>
+                  </pic:nvPicPr>
+                  <pic:blipFill>
+                    <a:blip r:embed="rId7"/>
+                    <a:srcRect b="0" l="0" r="0" t="0"/>
+                    <a:stretch>
+                      <a:fillRect/>
+                    </a:stretch>
+                  </pic:blipFill>
+                  <pic:spPr>
+                    <a:xfrm>
+                      <a:off x="0" y="0"/>
+                      <a:ext cx="5943600" cy="3213100"/>
+                    </a:xfrm>
+                    <a:prstGeom prst="rect"/>
+                    <a:ln/>
+                  </pic:spPr>
+                </pic:pic>
+              </a:graphicData>
+            </a:graphic>
+          </wp:inline>
+        </w:drawing>
+      </w:r>
+      <w:r>
+        <w:rPr>
+          <w:rtl w:val="0"/>
+        </w:rPr>
+      </w:r>
+    </w:p>
+    <w:p>
+      <w:pPr>
+        <w:rPr>
+          <w:u w:val="single"/>
+        </w:rPr>
+      </w:pPr>
+      <w:r>
+        <w:rPr>
+          <w:rtl w:val="0"/>
+        </w:rPr>
+      </w:r>
+    </w:p>
+    <w:p>
+      <w:pPr>
+        <w:rPr>
+          <w:u w:val="single"/>
+        </w:rPr>
+      </w:pPr>
+      <w:r>
+        <w:rPr>
+          <w:rtl w:val="0"/>
+        </w:rPr>
+      </w:r>
+    </w:p>
+    <w:p>
+      <w:pPr>
+        <w:rPr>
+          <w:u w:val="single"/>
+        </w:rPr>
+      </w:pPr>
+      <w:r>
+        <w:rPr>
+          <w:rtl w:val="0"/>
+        </w:rPr>
+      </w:r>
+    </w:p>
+    <w:p>
+      <w:pPr>
+        <w:rPr>
+          <w:u w:val="single"/>
+        </w:rPr>
+      </w:pPr>
+      <w:r>
+        <w:rPr>
+          <w:rtl w:val="0"/>
+        </w:rPr>
+      </w:r>
+    </w:p>
+    <w:p>
+      <w:pPr>
+        <w:rPr>
+          <w:u w:val="single"/>
+        </w:rPr>
+      </w:pPr>
+      <w:r>
+        <w:rPr>
+          <w:rtl w:val="0"/>
+        </w:rPr>
+      </w:r>
+    </w:p>
+    <w:p>
+      <w:pPr>
+        <w:rPr>
+          <w:u w:val="single"/>
+        </w:rPr>
+      </w:pPr>
+      <w:r>
+        <w:rPr>
+          <w:rtl w:val="0"/>
+        </w:rPr>
+      </w:r>
+    </w:p>
+    <w:p>
+      <w:pPr>
+        <w:rPr>
+          <w:u w:val="single"/>
+        </w:rPr>
+      </w:pPr>
+      <w:r>
+        <w:rPr>
+          <w:rtl w:val="0"/>
+        </w:rPr>
+      </w:r>
+    </w:p>
+    <w:p>
+      <w:pPr>
+        <w:rPr>
+          <w:u w:val="single"/>
+        </w:rPr>
+      </w:pPr>
+      <w:r>
+        <w:rPr>
+          <w:rtl w:val="0"/>
+        </w:rPr>
+      </w:r>
+    </w:p>
+    <w:p>
+      <w:pPr>
+        <w:rPr>
+          <w:u w:val="single"/>
+        </w:rPr>
+      </w:pPr>
+      <w:r>
+        <w:rPr>
+          <w:rtl w:val="0"/>
+        </w:rPr>
+      </w:r>
+    </w:p>
+    <w:p>
+      <w:pPr>
+        <w:rPr>
+          <w:u w:val="single"/>
+        </w:rPr>
+      </w:pPr>
+      <w:r>
+        <w:rPr>
+          <w:u w:val="single"/>
+          <w:rtl w:val="0"/>
+        </w:rPr>
+        <w:t xml:space="preserve">With 900 Threads:</w:t>
+      </w:r>
+    </w:p>
+    <w:p>
+      <w:pPr>
+        <w:rPr>
+          <w:u w:val="single"/>
+        </w:rPr>
+      </w:pPr>
+      <w:r>
+        <w:rPr>
+          <w:rtl w:val="0"/>
+        </w:rPr>
+      </w:r>
+    </w:p>
+    <w:p>
+      <w:pPr>
+        <w:rPr>
+          <w:u w:val="single"/>
+        </w:rPr>
+      </w:pPr>
+      <w:r>
+        <w:rPr>
+          <w:u w:val="single"/>
+        </w:rPr>
+        <w:drawing>
+          <wp:inline distB="114300" distT="114300" distL="114300" distR="114300">
+            <wp:extent cx="5943600" cy="3505200"/>
+            <wp:effectExtent b="0" l="0" r="0" t="0"/>
+            <wp:docPr id="1" name="image5.png"/>
+            <a:graphic>
+              <a:graphicData uri="http://schemas.openxmlformats.org/drawingml/2006/picture">
+                <pic:pic>
+                  <pic:nvPicPr>
+                    <pic:cNvPr id="0" name="image5.png"/>
+                    <pic:cNvPicPr preferRelativeResize="0"/>
+                  </pic:nvPicPr>
+                  <pic:blipFill>
+                    <a:blip r:embed="rId8"/>
+                    <a:srcRect b="0" l="0" r="0" t="0"/>
+                    <a:stretch>
+                      <a:fillRect/>
+                    </a:stretch>
+                  </pic:blipFill>
+                  <pic:spPr>
+                    <a:xfrm>
+                      <a:off x="0" y="0"/>
+                      <a:ext cx="5943600" cy="3505200"/>
+                    </a:xfrm>
+                    <a:prstGeom prst="rect"/>
+                    <a:ln/>
+                  </pic:spPr>
+                </pic:pic>
+              </a:graphicData>
+            </a:graphic>
+          </wp:inline>
+        </w:drawing>
+      </w:r>
+      <w:r>
+        <w:rPr>
+          <w:rtl w:val="0"/>
+        </w:rPr>
+      </w:r>
+    </w:p>
+    <w:p>
+      <w:pPr>
+        <w:rPr>
+          <w:u w:val="single"/>
+        </w:rPr>
+      </w:pPr>
+      <w:r>
+        <w:rPr>
+          <w:rtl w:val="0"/>
+        </w:rPr>
+      </w:r>
+    </w:p>
+    <w:p>
+      <w:pPr>
+        <w:rPr>
+          <w:u w:val="single"/>
+        </w:rPr>
+      </w:pPr>
+      <w:r>
+        <w:rPr>
+          <w:rtl w:val="0"/>
+        </w:rPr>
+      </w:r>
+    </w:p>
+    <w:p>
+      <w:pPr>
+        <w:rPr>
+          <w:u w:val="single"/>
+        </w:rPr>
+      </w:pPr>
+      <w:r>
+        <w:rPr>
+          <w:u w:val="single"/>
+          <w:rtl w:val="0"/>
+        </w:rPr>
+        <w:t xml:space="preserve">With 1000 Threads:</w:t>
+      </w:r>
+    </w:p>
+    <w:p>
+      <w:pPr>
+        <w:rPr>
+          <w:u w:val="single"/>
+        </w:rPr>
+      </w:pPr>
+      <w:r>
+        <w:rPr>
+          <w:u w:val="single"/>
+        </w:rPr>
+        <w:drawing>
+          <wp:inline distB="114300" distT="114300" distL="114300" distR="114300">
+            <wp:extent cx="5943600" cy="3505200"/>
+            <wp:effectExtent b="0" l="0" r="0" t="0"/>
+            <wp:docPr id="2" name="image4.png"/>
+            <a:graphic>
+              <a:graphicData uri="http://schemas.openxmlformats.org/drawingml/2006/picture">
+                <pic:pic>
+                  <pic:nvPicPr>
+                    <pic:cNvPr id="0" name="image4.png"/>
+                    <pic:cNvPicPr preferRelativeResize="0"/>
+                  </pic:nvPicPr>
+                  <pic:blipFill>
+                    <a:blip r:embed="rId9"/>
+                    <a:srcRect b="0" l="0" r="0" t="0"/>
+                    <a:stretch>
+                      <a:fillRect/>
+                    </a:stretch>
+                  </pic:blipFill>
+                  <pic:spPr>
+                    <a:xfrm>
+                      <a:off x="0" y="0"/>
+                      <a:ext cx="5943600" cy="3505200"/>
+                    </a:xfrm>
+                    <a:prstGeom prst="rect"/>
+                    <a:ln/>
+                  </pic:spPr>
+                </pic:pic>
+              </a:graphicData>
+            </a:graphic>
+          </wp:inline>
+        </w:drawing>
+      </w:r>
+      <w:r>
+        <w:rPr>
+          <w:rtl w:val="0"/>
+        </w:rPr>
+      </w:r>
+    </w:p>
+    <w:p>
+      <w:pPr>
+        <w:rPr>
+          <w:b w:val="1"/>
+        </w:rPr>
+      </w:pPr>
+      <w:r>
+        <w:rPr>
+          <w:b w:val="1"/>
+          <w:u w:val="single"/>
+          <w:rtl w:val="0"/>
+        </w:rPr>
+        <w:t xml:space="preserve">Latency Vs Time</w:t>
+      </w:r>
+      <w:r>
+        <w:rPr>
+          <w:b w:val="1"/>
+          <w:rtl w:val="0"/>
+        </w:rPr>
+        <w:t xml:space="preserve">: </w:t>
+      </w:r>
+    </w:p>
+    <w:p>
+      <w:pPr>
+        <w:rPr>
+          <w:u w:val="single"/>
+        </w:rPr>
+      </w:pPr>
+      <w:hyperlink r:id="rId10">
+        <w:r>
+          <w:rPr>
+            <w:color w:val="1155cc"/>
+            <w:u w:val="single"/>
+            <w:rtl w:val="0"/>
+          </w:rPr>
+          <w:t xml:space="preserve">https://github.com/rahulpandeycs/bsds6650-Course-fall2020/tree/master/Assignment%201/bsds-cs6650-hw1-clientPart2/PlotCsv</w:t>
+        </w:r>
+      </w:hyperlink>
+      <w:r>
+        <w:rPr>
+          <w:u w:val="single"/>
+          <w:rtl w:val="0"/>
+        </w:rPr>
+        <w:t xml:space="preserve"> </w:t>
+      </w:r>
+    </w:p>
+    <w:p>
+      <w:pPr>
+        <w:rPr>
+          <w:b w:val="1"/>
+        </w:rPr>
+      </w:pPr>
+      <w:r>
+        <w:rPr>
+          <w:b w:val="1"/>
+          <w:rtl w:val="0"/>
+        </w:rPr>
+        <w:t xml:space="preserve">32 Threads</w:t>
+      </w:r>
+    </w:p>
+    <w:p>
+      <w:pPr>
+        <w:rPr>
+          <w:u w:val="single"/>
+        </w:rPr>
+      </w:pPr>
+      <w:r>
+        <w:rPr>
+          <w:u w:val="single"/>
+        </w:rPr>
+        <w:drawing>
+          <wp:inline distB="114300" distT="114300" distL="114300" distR="114300">
+            <wp:extent cx="5943600" cy="2286000"/>
+            <wp:effectExtent b="0" l="0" r="0" t="0"/>
+            <wp:docPr id="10" name="image7.png"/>
+            <a:graphic>
+              <a:graphicData uri="http://schemas.openxmlformats.org/drawingml/2006/picture">
+                <pic:pic>
+                  <pic:nvPicPr>
+                    <pic:cNvPr id="0" name="image7.png"/>
+                    <pic:cNvPicPr preferRelativeResize="0"/>
+                  </pic:nvPicPr>
+                  <pic:blipFill>
+                    <a:blip r:embed="rId11"/>
+                    <a:srcRect b="0" l="0" r="0" t="0"/>
+                    <a:stretch>
+                      <a:fillRect/>
+                    </a:stretch>
+                  </pic:blipFill>
+                  <pic:spPr>
+                    <a:xfrm>
+                      <a:off x="0" y="0"/>
+                      <a:ext cx="5943600" cy="2286000"/>
+                    </a:xfrm>
+                    <a:prstGeom prst="rect"/>
+                    <a:ln/>
+                  </pic:spPr>
+                </pic:pic>
+              </a:graphicData>
+            </a:graphic>
+          </wp:inline>
+        </w:drawing>
+      </w:r>
+      <w:r>
+        <w:rPr>
+          <w:b w:val="1"/>
+          <w:rtl w:val="0"/>
+        </w:rPr>
+        <w:t xml:space="preserve">64 Threads</w:t>
+      </w:r>
+      <w:r>
+        <w:rPr>
+          <w:rtl w:val="0"/>
+        </w:rPr>
+      </w:r>
+    </w:p>
+    <w:p>
+      <w:pPr>
+        <w:rPr>
+          <w:u w:val="single"/>
+        </w:rPr>
+      </w:pPr>
+      <w:r>
+        <w:rPr>
+          <w:u w:val="single"/>
+        </w:rPr>
+        <w:drawing>
+          <wp:inline distB="114300" distT="114300" distL="114300" distR="114300">
+            <wp:extent cx="5943600" cy="2222500"/>
+            <wp:effectExtent b="0" l="0" r="0" t="0"/>
+            <wp:docPr id="9" name="image1.png"/>
+            <a:graphic>
+              <a:graphicData uri="http://schemas.openxmlformats.org/drawingml/2006/picture">
+                <pic:pic>
+                  <pic:nvPicPr>
+                    <pic:cNvPr id="0" name="image1.png"/>
+                    <pic:cNvPicPr preferRelativeResize="0"/>
+                  </pic:nvPicPr>
+                  <pic:blipFill>
+                    <a:blip r:embed="rId12"/>
+                    <a:srcRect b="0" l="0" r="0" t="0"/>
+                    <a:stretch>
+                      <a:fillRect/>
+                    </a:stretch>
+                  </pic:blipFill>
+                  <pic:spPr>
+                    <a:xfrm>
+                      <a:off x="0" y="0"/>
+                      <a:ext cx="5943600" cy="2222500"/>
+                    </a:xfrm>
+                    <a:prstGeom prst="rect"/>
+                    <a:ln/>
+                  </pic:spPr>
+                </pic:pic>
+              </a:graphicData>
+            </a:graphic>
+          </wp:inline>
+        </w:drawing>
+      </w:r>
+      <w:r>
+        <w:rPr>
+          <w:rtl w:val="0"/>
+        </w:rPr>
+      </w:r>
+    </w:p>
+    <w:p>
+      <w:pPr>
+        <w:rPr>
+          <w:u w:val="single"/>
+        </w:rPr>
+      </w:pPr>
+      <w:r>
+        <w:rPr>
+          <w:b w:val="1"/>
+          <w:rtl w:val="0"/>
+        </w:rPr>
+        <w:t xml:space="preserve">128 Threads</w:t>
+      </w:r>
+      <w:r>
+        <w:rPr>
+          <w:rtl w:val="0"/>
+        </w:rPr>
+      </w:r>
+    </w:p>
+    <w:p>
+      <w:pPr>
+        <w:rPr>
+          <w:u w:val="single"/>
+        </w:rPr>
+      </w:pPr>
+      <w:r>
+        <w:rPr>
+          <w:rtl w:val="0"/>
+        </w:rPr>
+      </w:r>
+    </w:p>
+    <w:p>
+      <w:pPr>
+        <w:rPr>
+          <w:u w:val="single"/>
+        </w:rPr>
+      </w:pPr>
+      <w:r>
+        <w:rPr>
+          <w:u w:val="single"/>
+        </w:rPr>
+        <w:drawing>
+          <wp:inline distB="114300" distT="114300" distL="114300" distR="114300">
+            <wp:extent cx="5943600" cy="2146300"/>
+            <wp:effectExtent b="0" l="0" r="0" t="0"/>
+            <wp:docPr id="7" name="image2.png"/>
+            <a:graphic>
+              <a:graphicData uri="http://schemas.openxmlformats.org/drawingml/2006/picture">
+                <pic:pic>
+                  <pic:nvPicPr>
+                    <pic:cNvPr id="0" name="image2.png"/>
+                    <pic:cNvPicPr preferRelativeResize="0"/>
+                  </pic:nvPicPr>
+                  <pic:blipFill>
+                    <a:blip r:embed="rId13"/>
+                    <a:srcRect b="0" l="0" r="0" t="0"/>
+                    <a:stretch>
+                      <a:fillRect/>
+                    </a:stretch>
+                  </pic:blipFill>
+                  <pic:spPr>
+                    <a:xfrm>
+                      <a:off x="0" y="0"/>
+                      <a:ext cx="5943600" cy="2146300"/>
+                    </a:xfrm>
+                    <a:prstGeom prst="rect"/>
+                    <a:ln/>
+                  </pic:spPr>
+                </pic:pic>
+              </a:graphicData>
+            </a:graphic>
+          </wp:inline>
+        </w:drawing>
+      </w:r>
+      <w:r>
+        <w:rPr>
+          <w:rtl w:val="0"/>
+        </w:rPr>
+      </w:r>
+    </w:p>
+    <w:p>
+      <w:pPr>
+        <w:rPr>
+          <w:u w:val="single"/>
+        </w:rPr>
+      </w:pPr>
+      <w:r>
+        <w:rPr>
+          <w:b w:val="1"/>
+          <w:rtl w:val="0"/>
+        </w:rPr>
+        <w:t xml:space="preserve">256 Threads</w:t>
+      </w:r>
+      <w:r>
+        <w:rPr>
+          <w:rtl w:val="0"/>
+        </w:rPr>
+      </w:r>
+    </w:p>
+    <w:p>
+      <w:pPr>
+        <w:rPr>
+          <w:u w:val="single"/>
+        </w:rPr>
+      </w:pPr>
+      <w:r>
+        <w:rPr>
+          <w:u w:val="single"/>
+        </w:rPr>
+        <w:drawing>
+          <wp:inline distB="114300" distT="114300" distL="114300" distR="114300">
+            <wp:extent cx="5943600" cy="2197100"/>
+            <wp:effectExtent b="0" l="0" r="0" t="0"/>
+            <wp:docPr id="6" name="image6.png"/>
+            <a:graphic>
+              <a:graphicData uri="http://schemas.openxmlformats.org/drawingml/2006/picture">
+                <pic:pic>
+                  <pic:nvPicPr>
+                    <pic:cNvPr id="0" name="image6.png"/>
+                    <pic:cNvPicPr preferRelativeResize="0"/>
+                  </pic:nvPicPr>
+                  <pic:blipFill>
+                    <a:blip r:embed="rId14"/>
+                    <a:srcRect b="0" l="0" r="0" t="0"/>
+                    <a:stretch>
+                      <a:fillRect/>
+                    </a:stretch>
+                  </pic:blipFill>
+                  <pic:spPr>
+                    <a:xfrm>
+                      <a:off x="0" y="0"/>
+                      <a:ext cx="5943600" cy="2197100"/>
+                    </a:xfrm>
+                    <a:prstGeom prst="rect"/>
+                    <a:ln/>
+                  </pic:spPr>
+                </pic:pic>
+              </a:graphicData>
+            </a:graphic>
+          </wp:inline>
+        </w:drawing>
+      </w:r>
+      <w:r>
+        <w:rPr>
+          <w:rtl w:val="0"/>
+        </w:rPr>
+      </w:r>
+    </w:p>
+    <w:p>
+      <w:pPr>
         <w:rPr>
           <w:b w:val="1"/>
         </w:rPr>
@@ -100,7 +869,7 @@
           <w:u w:val="single"/>
         </w:rPr>
       </w:pPr>
-      <w:hyperlink r:id="rId6">
+      <w:hyperlink r:id="rId15">
         <w:r>
           <w:rPr>
             <w:color w:val="1155cc"/>
@@ -136,7 +905,7 @@
           <w:u w:val="single"/>
         </w:rPr>
       </w:pPr>
-      <w:hyperlink r:id="rId7">
+      <w:hyperlink r:id="rId16">
         <w:r>
           <w:rPr>
             <w:color w:val="1155cc"/>
@@ -210,7 +979,7 @@
           <w:u w:val="single"/>
         </w:rPr>
       </w:pPr>
-      <w:hyperlink r:id="rId8">
+      <w:hyperlink r:id="rId17">
         <w:r>
           <w:rPr>
             <w:color w:val="1155cc"/>
@@ -246,7 +1015,7 @@
           <w:u w:val="single"/>
         </w:rPr>
       </w:pPr>
-      <w:hyperlink r:id="rId9">
+      <w:hyperlink r:id="rId18">
         <w:r>
           <w:rPr>
             <w:color w:val="1155cc"/>
@@ -308,7 +1077,7 @@
           <w:u w:val="single"/>
         </w:rPr>
       </w:pPr>
-      <w:hyperlink r:id="rId10">
+      <w:hyperlink r:id="rId19">
         <w:r>
           <w:rPr>
             <w:color w:val="1155cc"/>
@@ -382,7 +1151,7 @@
           <w:u w:val="single"/>
         </w:rPr>
       </w:pPr>
-      <w:hyperlink r:id="rId11">
+      <w:hyperlink r:id="rId20">
         <w:r>
           <w:rPr>
             <w:color w:val="1155cc"/>
@@ -432,7 +1201,7 @@
           <w:u w:val="single"/>
         </w:rPr>
       </w:pPr>
-      <w:hyperlink r:id="rId12">
+      <w:hyperlink r:id="rId21">
         <w:r>
           <w:rPr>
             <w:color w:val="1155cc"/>
@@ -468,7 +1237,7 @@
           <w:u w:val="single"/>
         </w:rPr>
       </w:pPr>
-      <w:hyperlink r:id="rId13">
+      <w:hyperlink r:id="rId22">
         <w:r>
           <w:rPr>
             <w:color w:val="1155cc"/>
@@ -506,70 +1275,10 @@
       </w:pPr>
       <w:r>
         <w:rPr>
-          <w:rtl w:val="0"/>
-        </w:rPr>
-      </w:r>
-    </w:p>
-    <w:p>
-      <w:pPr>
-        <w:rPr>
-          <w:b w:val="1"/>
-        </w:rPr>
-      </w:pPr>
-      <w:r>
-        <w:rPr>
-          <w:rtl w:val="0"/>
-        </w:rPr>
-      </w:r>
-    </w:p>
-    <w:p>
-      <w:pPr>
-        <w:rPr>
-          <w:b w:val="1"/>
-        </w:rPr>
-      </w:pPr>
-      <w:r>
-        <w:rPr>
-          <w:rtl w:val="0"/>
-        </w:rPr>
-      </w:r>
-    </w:p>
-    <w:p>
-      <w:pPr>
-        <w:rPr>
-          <w:b w:val="1"/>
-        </w:rPr>
-      </w:pPr>
-      <w:r>
-        <w:rPr>
-          <w:rtl w:val="0"/>
-        </w:rPr>
-      </w:r>
-    </w:p>
-    <w:p>
-      <w:pPr>
-        <w:rPr>
-          <w:b w:val="1"/>
-        </w:rPr>
-      </w:pPr>
-      <w:r>
-        <w:rPr>
           <w:b w:val="1"/>
           <w:rtl w:val="0"/>
         </w:rPr>
         <w:t xml:space="preserve">Running the application:</w:t>
-      </w:r>
-    </w:p>
-    <w:p>
-      <w:pPr>
-        <w:rPr>
-          <w:b w:val="1"/>
-        </w:rPr>
-      </w:pPr>
-      <w:r>
-        <w:rPr>
-          <w:rtl w:val="0"/>
-        </w:rPr>
       </w:r>
     </w:p>
     <w:p>
@@ -635,16 +1344,6 @@
           <w:rtl w:val="0"/>
         </w:rPr>
         <w:t xml:space="preserve">The Client Part 2</w:t>
-      </w:r>
-    </w:p>
-    <w:p>
-      <w:pPr>
-        <w:rPr/>
-      </w:pPr>
-      <w:r>
-        <w:rPr>
-          <w:rtl w:val="0"/>
-        </w:rPr>
       </w:r>
     </w:p>
     <w:p>
@@ -1089,27 +1788,15 @@
       <w:pPr>
         <w:rPr>
           <w:rFonts w:ascii="Cambria" w:cs="Cambria" w:eastAsia="Cambria" w:hAnsi="Cambria"/>
-        </w:rPr>
-      </w:pPr>
-      <w:r>
-        <w:rPr>
-          <w:rtl w:val="0"/>
-        </w:rPr>
-      </w:r>
-    </w:p>
-    <w:p>
-      <w:pPr>
+          <w:b w:val="1"/>
+          <w:i w:val="1"/>
+        </w:rPr>
+      </w:pPr>
+      <w:r>
         <w:rPr>
           <w:rFonts w:ascii="Cambria" w:cs="Cambria" w:eastAsia="Cambria" w:hAnsi="Cambria"/>
           <w:b w:val="1"/>
           <w:i w:val="1"/>
-        </w:rPr>
-      </w:pPr>
-      <w:r>
-        <w:rPr>
-          <w:rFonts w:ascii="Cambria" w:cs="Cambria" w:eastAsia="Cambria" w:hAnsi="Cambria"/>
-          <w:b w:val="1"/>
-          <w:i w:val="1"/>
           <w:rtl w:val="0"/>
         </w:rPr>
         <w:t xml:space="preserve">Note: If no config.properties is provided it reads default config.properties</w:t>
@@ -1122,8 +1809,8 @@
           <w:u w:val="single"/>
         </w:rPr>
       </w:pPr>
-      <w:bookmarkStart w:colFirst="0" w:colLast="0" w:name="_l4izgag6vsp9" w:id="1"/>
-      <w:bookmarkEnd w:id="1"/>
+      <w:bookmarkStart w:colFirst="0" w:colLast="0" w:name="_l4izgag6vsp9" w:id="2"/>
+      <w:bookmarkEnd w:id="2"/>
       <w:r>
         <w:rPr>
           <w:u w:val="single"/>
@@ -1142,16 +1829,16 @@
           <wp:inline distB="114300" distT="114300" distL="114300" distR="114300">
             <wp:extent cx="5943600" cy="2921000"/>
             <wp:effectExtent b="0" l="0" r="0" t="0"/>
-            <wp:docPr id="4" name="image2.png"/>
+            <wp:docPr id="11" name="image10.png"/>
             <a:graphic>
               <a:graphicData uri="http://schemas.openxmlformats.org/drawingml/2006/picture">
                 <pic:pic>
                   <pic:nvPicPr>
-                    <pic:cNvPr id="0" name="image2.png"/>
+                    <pic:cNvPr id="0" name="image10.png"/>
                     <pic:cNvPicPr preferRelativeResize="0"/>
                   </pic:nvPicPr>
                   <pic:blipFill>
-                    <a:blip r:embed="rId14"/>
+                    <a:blip r:embed="rId23"/>
                     <a:srcRect b="0" l="0" r="0" t="0"/>
                     <a:stretch>
                       <a:fillRect/>
@@ -1421,8 +2108,8 @@
           <w:u w:val="single"/>
         </w:rPr>
       </w:pPr>
-      <w:bookmarkStart w:colFirst="0" w:colLast="0" w:name="_gvvirc780uah" w:id="2"/>
-      <w:bookmarkEnd w:id="2"/>
+      <w:bookmarkStart w:colFirst="0" w:colLast="0" w:name="_gvvirc780uah" w:id="3"/>
+      <w:bookmarkEnd w:id="3"/>
       <w:r>
         <w:rPr>
           <w:rtl w:val="0"/>
@@ -1446,8 +2133,8 @@
           <w:u w:val="single"/>
         </w:rPr>
       </w:pPr>
-      <w:bookmarkStart w:colFirst="0" w:colLast="0" w:name="_maectx8xkyel" w:id="3"/>
-      <w:bookmarkEnd w:id="3"/>
+      <w:bookmarkStart w:colFirst="0" w:colLast="0" w:name="_maectx8xkyel" w:id="4"/>
+      <w:bookmarkEnd w:id="4"/>
       <w:r>
         <w:rPr>
           <w:u w:val="single"/>
@@ -1476,16 +2163,16 @@
           <wp:inline distB="114300" distT="114300" distL="114300" distR="114300">
             <wp:extent cx="5943600" cy="2755900"/>
             <wp:effectExtent b="0" l="0" r="0" t="0"/>
-            <wp:docPr id="1" name="image3.png"/>
+            <wp:docPr id="8" name="image9.png"/>
             <a:graphic>
               <a:graphicData uri="http://schemas.openxmlformats.org/drawingml/2006/picture">
                 <pic:pic>
                   <pic:nvPicPr>
-                    <pic:cNvPr id="0" name="image3.png"/>
+                    <pic:cNvPr id="0" name="image9.png"/>
                     <pic:cNvPicPr preferRelativeResize="0"/>
                   </pic:nvPicPr>
                   <pic:blipFill>
-                    <a:blip r:embed="rId15"/>
+                    <a:blip r:embed="rId24"/>
                     <a:srcRect b="0" l="0" r="0" t="0"/>
                     <a:stretch>
                       <a:fillRect/>
@@ -1705,16 +2392,16 @@
           <wp:inline distB="114300" distT="114300" distL="114300" distR="114300">
             <wp:extent cx="3714750" cy="742950"/>
             <wp:effectExtent b="0" l="0" r="0" t="0"/>
-            <wp:docPr id="2" name="image1.png"/>
+            <wp:docPr id="3" name="image8.png"/>
             <a:graphic>
               <a:graphicData uri="http://schemas.openxmlformats.org/drawingml/2006/picture">
                 <pic:pic>
                   <pic:nvPicPr>
-                    <pic:cNvPr id="0" name="image1.png"/>
+                    <pic:cNvPr id="0" name="image8.png"/>
                     <pic:cNvPicPr preferRelativeResize="0"/>
                   </pic:nvPicPr>
                   <pic:blipFill>
-                    <a:blip r:embed="rId16"/>
+                    <a:blip r:embed="rId25"/>
                     <a:srcRect b="0" l="0" r="0" t="0"/>
                     <a:stretch>
                       <a:fillRect/>
@@ -1767,8 +2454,8 @@
           <w:u w:val="single"/>
         </w:rPr>
       </w:pPr>
-      <w:bookmarkStart w:colFirst="0" w:colLast="0" w:name="_6hyhlxbi58uh" w:id="4"/>
-      <w:bookmarkEnd w:id="4"/>
+      <w:bookmarkStart w:colFirst="0" w:colLast="0" w:name="_6hyhlxbi58uh" w:id="5"/>
+      <w:bookmarkEnd w:id="5"/>
       <w:r>
         <w:rPr>
           <w:u w:val="single"/>
@@ -1797,16 +2484,16 @@
           <wp:inline distB="114300" distT="114300" distL="114300" distR="114300">
             <wp:extent cx="5943600" cy="1968500"/>
             <wp:effectExtent b="0" l="0" r="0" t="0"/>
-            <wp:docPr id="3" name="image4.png"/>
+            <wp:docPr id="5" name="image12.png"/>
             <a:graphic>
               <a:graphicData uri="http://schemas.openxmlformats.org/drawingml/2006/picture">
                 <pic:pic>
                   <pic:nvPicPr>
-                    <pic:cNvPr id="0" name="image4.png"/>
+                    <pic:cNvPr id="0" name="image12.png"/>
                     <pic:cNvPicPr preferRelativeResize="0"/>
                   </pic:nvPicPr>
                   <pic:blipFill>
-                    <a:blip r:embed="rId17"/>
+                    <a:blip r:embed="rId26"/>
                     <a:srcRect b="0" l="0" r="0" t="0"/>
                     <a:stretch>
                       <a:fillRect/>
@@ -2048,16 +2735,16 @@
           <wp:inline distB="114300" distT="114300" distL="114300" distR="114300">
             <wp:extent cx="5943600" cy="1511300"/>
             <wp:effectExtent b="0" l="0" r="0" t="0"/>
-            <wp:docPr id="5" name="image5.png"/>
+            <wp:docPr id="12" name="image11.png"/>
             <a:graphic>
               <a:graphicData uri="http://schemas.openxmlformats.org/drawingml/2006/picture">
                 <pic:pic>
                   <pic:nvPicPr>
-                    <pic:cNvPr id="0" name="image5.png"/>
+                    <pic:cNvPr id="0" name="image11.png"/>
                     <pic:cNvPicPr preferRelativeResize="0"/>
                   </pic:nvPicPr>
                   <pic:blipFill>
-                    <a:blip r:embed="rId18"/>
+                    <a:blip r:embed="rId27"/>
                     <a:srcRect b="0" l="0" r="0" t="0"/>
                     <a:stretch>
                       <a:fillRect/>

</xml_diff>